<commit_message>
Add Project RabbitMQ and Email Messaging
</commit_message>
<xml_diff>
--- a/StoreServicesNet/Documentation/DataDocumentation.docx
+++ b/StoreServicesNet/Documentation/DataDocumentation.docx
@@ -93,232 +93,373 @@
           <w:color w:val="000000"/>
           <w:sz w:val="18"/>
           <w:szCs w:val="18"/>
+        </w:rPr>
+      </w:pPr>
+      <w:r>
+        <w:rPr>
+          <w:rFonts w:ascii="Consolas" w:eastAsia="Times New Roman" w:hAnsi="Consolas" w:cs="Times New Roman"/>
+          <w:color w:val="000000"/>
+          <w:sz w:val="18"/>
+          <w:szCs w:val="18"/>
           <w:lang w:val="es-419"/>
         </w:rPr>
-      </w:pPr>
-      <w:r>
-        <w:rPr>
-          <w:rFonts w:ascii="Consolas" w:eastAsia="Times New Roman" w:hAnsi="Consolas" w:cs="Times New Roman"/>
-          <w:color w:val="000000"/>
-          <w:sz w:val="18"/>
-          <w:szCs w:val="18"/>
+        <w:t>    </w:t>
+      </w:r>
+      <w:r>
+        <w:rPr>
+          <w:rFonts w:ascii="Consolas" w:eastAsia="Times New Roman" w:hAnsi="Consolas" w:cs="Times New Roman"/>
+          <w:color w:val="A31515"/>
+          <w:sz w:val="18"/>
+          <w:szCs w:val="18"/>
+        </w:rPr>
+        <w:t>"</w:t>
+      </w:r>
+      <w:proofErr w:type="spellStart"/>
+      <w:r>
+        <w:rPr>
+          <w:rFonts w:ascii="Consolas" w:eastAsia="Times New Roman" w:hAnsi="Consolas" w:cs="Times New Roman"/>
+          <w:color w:val="A31515"/>
+          <w:sz w:val="18"/>
+          <w:szCs w:val="18"/>
+        </w:rPr>
+        <w:t>BookTittle</w:t>
+      </w:r>
+      <w:proofErr w:type="spellEnd"/>
+      <w:r>
+        <w:rPr>
+          <w:rFonts w:ascii="Consolas" w:eastAsia="Times New Roman" w:hAnsi="Consolas" w:cs="Times New Roman"/>
+          <w:color w:val="A31515"/>
+          <w:sz w:val="18"/>
+          <w:szCs w:val="18"/>
+        </w:rPr>
+        <w:t>"</w:t>
+      </w:r>
+      <w:r>
+        <w:rPr>
+          <w:rFonts w:ascii="Consolas" w:eastAsia="Times New Roman" w:hAnsi="Consolas" w:cs="Times New Roman"/>
+          <w:color w:val="000000"/>
+          <w:sz w:val="18"/>
+          <w:szCs w:val="18"/>
+        </w:rPr>
+        <w:t>: </w:t>
+      </w:r>
+      <w:r>
+        <w:rPr>
+          <w:rFonts w:ascii="Consolas" w:eastAsia="Times New Roman" w:hAnsi="Consolas" w:cs="Times New Roman"/>
+          <w:color w:val="0451A5"/>
+          <w:sz w:val="18"/>
+          <w:szCs w:val="18"/>
+        </w:rPr>
+        <w:t>"Multiverse of Madness"</w:t>
+      </w:r>
+      <w:r>
+        <w:rPr>
+          <w:rFonts w:ascii="Consolas" w:eastAsia="Times New Roman" w:hAnsi="Consolas" w:cs="Times New Roman"/>
+          <w:color w:val="000000"/>
+          <w:sz w:val="18"/>
+          <w:szCs w:val="18"/>
+        </w:rPr>
+        <w:t>,</w:t>
+      </w:r>
+    </w:p>
+    <w:p>
+      <w:pPr>
+        <w:pStyle w:val="NoSpacing"/>
+        <w:rPr>
+          <w:rFonts w:ascii="Consolas" w:eastAsia="Times New Roman" w:hAnsi="Consolas" w:cs="Times New Roman"/>
+          <w:color w:val="000000"/>
+          <w:sz w:val="18"/>
+          <w:szCs w:val="18"/>
+        </w:rPr>
+      </w:pPr>
+      <w:r>
+        <w:rPr>
+          <w:rFonts w:ascii="Consolas" w:eastAsia="Times New Roman" w:hAnsi="Consolas" w:cs="Times New Roman"/>
+          <w:color w:val="000000"/>
+          <w:sz w:val="18"/>
+          <w:szCs w:val="18"/>
+        </w:rPr>
+        <w:t>    </w:t>
+      </w:r>
+      <w:r>
+        <w:rPr>
+          <w:rFonts w:ascii="Consolas" w:eastAsia="Times New Roman" w:hAnsi="Consolas" w:cs="Times New Roman"/>
+          <w:color w:val="A31515"/>
+          <w:sz w:val="18"/>
+          <w:szCs w:val="18"/>
+        </w:rPr>
+        <w:t>"</w:t>
+      </w:r>
+      <w:proofErr w:type="spellStart"/>
+      <w:r>
+        <w:rPr>
+          <w:rFonts w:ascii="Consolas" w:eastAsia="Times New Roman" w:hAnsi="Consolas" w:cs="Times New Roman"/>
+          <w:color w:val="A31515"/>
+          <w:sz w:val="18"/>
+          <w:szCs w:val="18"/>
+        </w:rPr>
+        <w:t>DatePublish</w:t>
+      </w:r>
+      <w:proofErr w:type="spellEnd"/>
+      <w:r>
+        <w:rPr>
+          <w:rFonts w:ascii="Consolas" w:eastAsia="Times New Roman" w:hAnsi="Consolas" w:cs="Times New Roman"/>
+          <w:color w:val="A31515"/>
+          <w:sz w:val="18"/>
+          <w:szCs w:val="18"/>
+        </w:rPr>
+        <w:t>"</w:t>
+      </w:r>
+      <w:r>
+        <w:rPr>
+          <w:rFonts w:ascii="Consolas" w:eastAsia="Times New Roman" w:hAnsi="Consolas" w:cs="Times New Roman"/>
+          <w:color w:val="000000"/>
+          <w:sz w:val="18"/>
+          <w:szCs w:val="18"/>
+        </w:rPr>
+        <w:t>: </w:t>
+      </w:r>
+      <w:r>
+        <w:rPr>
+          <w:rFonts w:ascii="Consolas" w:eastAsia="Times New Roman" w:hAnsi="Consolas" w:cs="Times New Roman"/>
+          <w:color w:val="0451A5"/>
+          <w:sz w:val="18"/>
+          <w:szCs w:val="18"/>
+        </w:rPr>
+        <w:t>"2018-12-20"</w:t>
+      </w:r>
+      <w:r>
+        <w:rPr>
+          <w:rFonts w:ascii="Consolas" w:eastAsia="Times New Roman" w:hAnsi="Consolas" w:cs="Times New Roman"/>
+          <w:color w:val="000000"/>
+          <w:sz w:val="18"/>
+          <w:szCs w:val="18"/>
+        </w:rPr>
+        <w:t>,</w:t>
+      </w:r>
+    </w:p>
+    <w:p>
+      <w:pPr>
+        <w:pStyle w:val="NoSpacing"/>
+        <w:rPr>
+          <w:rFonts w:ascii="Consolas" w:eastAsia="Times New Roman" w:hAnsi="Consolas" w:cs="Times New Roman"/>
+          <w:color w:val="000000"/>
+          <w:sz w:val="18"/>
+          <w:szCs w:val="18"/>
+        </w:rPr>
+      </w:pPr>
+      <w:r>
+        <w:rPr>
+          <w:rFonts w:ascii="Consolas" w:eastAsia="Times New Roman" w:hAnsi="Consolas" w:cs="Times New Roman"/>
+          <w:color w:val="000000"/>
+          <w:sz w:val="18"/>
+          <w:szCs w:val="18"/>
+        </w:rPr>
+        <w:t>    </w:t>
+      </w:r>
+      <w:r>
+        <w:rPr>
+          <w:rFonts w:ascii="Consolas" w:eastAsia="Times New Roman" w:hAnsi="Consolas" w:cs="Times New Roman"/>
+          <w:color w:val="A31515"/>
+          <w:sz w:val="18"/>
+          <w:szCs w:val="18"/>
+        </w:rPr>
+        <w:t>"</w:t>
+      </w:r>
+      <w:proofErr w:type="spellStart"/>
+      <w:r>
+        <w:rPr>
+          <w:rFonts w:ascii="Consolas" w:eastAsia="Times New Roman" w:hAnsi="Consolas" w:cs="Times New Roman"/>
+          <w:color w:val="A31515"/>
+          <w:sz w:val="18"/>
+          <w:szCs w:val="18"/>
+        </w:rPr>
+        <w:t>BookAuthor</w:t>
+      </w:r>
+      <w:proofErr w:type="spellEnd"/>
+      <w:r>
+        <w:rPr>
+          <w:rFonts w:ascii="Consolas" w:eastAsia="Times New Roman" w:hAnsi="Consolas" w:cs="Times New Roman"/>
+          <w:color w:val="A31515"/>
+          <w:sz w:val="18"/>
+          <w:szCs w:val="18"/>
+        </w:rPr>
+        <w:t>"</w:t>
+      </w:r>
+      <w:r>
+        <w:rPr>
+          <w:rFonts w:ascii="Consolas" w:eastAsia="Times New Roman" w:hAnsi="Consolas" w:cs="Times New Roman"/>
+          <w:color w:val="000000"/>
+          <w:sz w:val="18"/>
+          <w:szCs w:val="18"/>
+        </w:rPr>
+        <w:t>: </w:t>
+      </w:r>
+      <w:r>
+        <w:rPr>
+          <w:rFonts w:ascii="Consolas" w:eastAsia="Times New Roman" w:hAnsi="Consolas" w:cs="Times New Roman"/>
+          <w:color w:val="0451A5"/>
+          <w:sz w:val="18"/>
+          <w:szCs w:val="18"/>
+        </w:rPr>
+        <w:t>"773f97d5-0fdd-42a0-973f-b8cf7a864265"</w:t>
+      </w:r>
+    </w:p>
+    <w:p>
+      <w:pPr>
+        <w:pStyle w:val="NoSpacing"/>
+        <w:rPr>
+          <w:rFonts w:ascii="Consolas" w:eastAsia="Times New Roman" w:hAnsi="Consolas" w:cs="Times New Roman"/>
+          <w:color w:val="000000"/>
+          <w:sz w:val="18"/>
+          <w:szCs w:val="18"/>
+        </w:rPr>
+      </w:pPr>
+      <w:r>
+        <w:rPr>
+          <w:rFonts w:ascii="Consolas" w:eastAsia="Times New Roman" w:hAnsi="Consolas" w:cs="Times New Roman"/>
+          <w:color w:val="000000"/>
+          <w:sz w:val="18"/>
+          <w:szCs w:val="18"/>
+        </w:rPr>
+        <w:t>}</w:t>
+      </w:r>
+    </w:p>
+    <w:p>
+      <w:pPr>
+        <w:pStyle w:val="NoSpacing"/>
+      </w:pPr>
+    </w:p>
+    <w:p>
+      <w:pPr>
+        <w:pStyle w:val="NoSpacing"/>
+      </w:pPr>
+      <w:bookmarkStart w:id="0" w:name="_GoBack"/>
+      <w:proofErr w:type="spellStart"/>
+      <w:r>
+        <w:t>Descargar</w:t>
+      </w:r>
+      <w:proofErr w:type="spellEnd"/>
+      <w:r>
+        <w:t xml:space="preserve"> imagen</w:t>
+      </w:r>
+    </w:p>
+    <w:p>
+      <w:pPr>
+        <w:pStyle w:val="NoSpacing"/>
+      </w:pPr>
+      <w:proofErr w:type="spellStart"/>
+      <w:proofErr w:type="gramStart"/>
+      <w:r>
+        <w:t>docker</w:t>
+      </w:r>
+      <w:proofErr w:type="spellEnd"/>
+      <w:proofErr w:type="gramEnd"/>
+      <w:r>
+        <w:t xml:space="preserve"> pull </w:t>
+      </w:r>
+      <w:proofErr w:type="spellStart"/>
+      <w:r>
+        <w:t>rabbitmq</w:t>
+      </w:r>
+      <w:proofErr w:type="spellEnd"/>
+    </w:p>
+    <w:p>
+      <w:pPr>
+        <w:pStyle w:val="NoSpacing"/>
+      </w:pPr>
+    </w:p>
+    <w:p>
+      <w:pPr>
+        <w:pStyle w:val="NoSpacing"/>
+      </w:pPr>
+      <w:proofErr w:type="spellStart"/>
+      <w:proofErr w:type="gramStart"/>
+      <w:r>
+        <w:t>ejecutar</w:t>
+      </w:r>
+      <w:proofErr w:type="spellEnd"/>
+      <w:proofErr w:type="gramEnd"/>
+      <w:r>
+        <w:t xml:space="preserve"> el container</w:t>
+      </w:r>
+    </w:p>
+    <w:p>
+      <w:pPr>
+        <w:pStyle w:val="NoSpacing"/>
+      </w:pPr>
+      <w:proofErr w:type="spellStart"/>
+      <w:proofErr w:type="gramStart"/>
+      <w:r>
+        <w:t>docker</w:t>
+      </w:r>
+      <w:proofErr w:type="spellEnd"/>
+      <w:proofErr w:type="gramEnd"/>
+      <w:r>
+        <w:t xml:space="preserve"> run -d --hostname rabbit-server-</w:t>
+      </w:r>
+      <w:proofErr w:type="spellStart"/>
+      <w:r>
+        <w:t>rd</w:t>
+      </w:r>
+      <w:proofErr w:type="spellEnd"/>
+      <w:r>
+        <w:t xml:space="preserve"> --name rabbit-</w:t>
+      </w:r>
+      <w:proofErr w:type="spellStart"/>
+      <w:r>
+        <w:t>rd</w:t>
+      </w:r>
+      <w:proofErr w:type="spellEnd"/>
+      <w:r>
+        <w:t xml:space="preserve"> rabbitmq:3</w:t>
+      </w:r>
+    </w:p>
+    <w:p>
+      <w:pPr>
+        <w:pStyle w:val="NoSpacing"/>
+      </w:pPr>
+    </w:p>
+    <w:p>
+      <w:pPr>
+        <w:pStyle w:val="NoSpacing"/>
+        <w:rPr>
           <w:lang w:val="es-419"/>
         </w:rPr>
-        <w:t>    </w:t>
-      </w:r>
-      <w:r>
-        <w:rPr>
-          <w:rFonts w:ascii="Consolas" w:eastAsia="Times New Roman" w:hAnsi="Consolas" w:cs="Times New Roman"/>
-          <w:color w:val="A31515"/>
-          <w:sz w:val="18"/>
-          <w:szCs w:val="18"/>
+      </w:pPr>
+      <w:r>
+        <w:rPr>
           <w:lang w:val="es-419"/>
         </w:rPr>
-        <w:t>"BookTittle"</w:t>
-      </w:r>
-      <w:r>
-        <w:rPr>
-          <w:rFonts w:ascii="Consolas" w:eastAsia="Times New Roman" w:hAnsi="Consolas" w:cs="Times New Roman"/>
-          <w:color w:val="000000"/>
-          <w:sz w:val="18"/>
-          <w:szCs w:val="18"/>
-          <w:lang w:val="es-419"/>
-        </w:rPr>
-        <w:t>: </w:t>
-      </w:r>
-      <w:r>
-        <w:rPr>
-          <w:rFonts w:ascii="Consolas" w:eastAsia="Times New Roman" w:hAnsi="Consolas" w:cs="Times New Roman"/>
-          <w:color w:val="0451A5"/>
-          <w:sz w:val="18"/>
-          <w:szCs w:val="18"/>
-          <w:lang w:val="es-419"/>
-        </w:rPr>
-        <w:t>"Multiverse of Madness"</w:t>
-      </w:r>
-      <w:r>
-        <w:rPr>
-          <w:rFonts w:ascii="Consolas" w:eastAsia="Times New Roman" w:hAnsi="Consolas" w:cs="Times New Roman"/>
-          <w:color w:val="000000"/>
-          <w:sz w:val="18"/>
-          <w:szCs w:val="18"/>
-          <w:lang w:val="es-419"/>
-        </w:rPr>
-        <w:t>,</w:t>
-      </w:r>
-    </w:p>
-    <w:p>
-      <w:pPr>
-        <w:pStyle w:val="NoSpacing"/>
-        <w:rPr>
-          <w:rFonts w:ascii="Consolas" w:eastAsia="Times New Roman" w:hAnsi="Consolas" w:cs="Times New Roman"/>
-          <w:color w:val="000000"/>
-          <w:sz w:val="18"/>
-          <w:szCs w:val="18"/>
-        </w:rPr>
-      </w:pPr>
-      <w:r>
-        <w:rPr>
-          <w:rFonts w:ascii="Consolas" w:eastAsia="Times New Roman" w:hAnsi="Consolas" w:cs="Times New Roman"/>
-          <w:color w:val="000000"/>
-          <w:sz w:val="18"/>
-          <w:szCs w:val="18"/>
-          <w:lang w:val="es-419"/>
-        </w:rPr>
-        <w:t>    </w:t>
-      </w:r>
-      <w:r>
-        <w:rPr>
-          <w:rFonts w:ascii="Consolas" w:eastAsia="Times New Roman" w:hAnsi="Consolas" w:cs="Times New Roman"/>
-          <w:color w:val="A31515"/>
-          <w:sz w:val="18"/>
-          <w:szCs w:val="18"/>
-        </w:rPr>
-        <w:t>"</w:t>
-      </w:r>
+        <w:t>instalar plugin para instalar una interfaz grafica</w:t>
+      </w:r>
+    </w:p>
+    <w:p>
+      <w:pPr>
+        <w:pStyle w:val="NoSpacing"/>
+      </w:pPr>
       <w:proofErr w:type="spellStart"/>
-      <w:r>
-        <w:rPr>
-          <w:rFonts w:ascii="Consolas" w:eastAsia="Times New Roman" w:hAnsi="Consolas" w:cs="Times New Roman"/>
-          <w:color w:val="A31515"/>
-          <w:sz w:val="18"/>
-          <w:szCs w:val="18"/>
-        </w:rPr>
-        <w:t>DatePublish</w:t>
+      <w:proofErr w:type="gramStart"/>
+      <w:r>
+        <w:t>docker</w:t>
       </w:r>
       <w:proofErr w:type="spellEnd"/>
-      <w:r>
-        <w:rPr>
-          <w:rFonts w:ascii="Consolas" w:eastAsia="Times New Roman" w:hAnsi="Consolas" w:cs="Times New Roman"/>
-          <w:color w:val="A31515"/>
-          <w:sz w:val="18"/>
-          <w:szCs w:val="18"/>
-        </w:rPr>
-        <w:t>"</w:t>
-      </w:r>
-      <w:r>
-        <w:rPr>
-          <w:rFonts w:ascii="Consolas" w:eastAsia="Times New Roman" w:hAnsi="Consolas" w:cs="Times New Roman"/>
-          <w:color w:val="000000"/>
-          <w:sz w:val="18"/>
-          <w:szCs w:val="18"/>
-        </w:rPr>
-        <w:t>: </w:t>
-      </w:r>
-      <w:r>
-        <w:rPr>
-          <w:rFonts w:ascii="Consolas" w:eastAsia="Times New Roman" w:hAnsi="Consolas" w:cs="Times New Roman"/>
-          <w:color w:val="0451A5"/>
-          <w:sz w:val="18"/>
-          <w:szCs w:val="18"/>
-        </w:rPr>
-        <w:t>"2018-12-20"</w:t>
-      </w:r>
-      <w:r>
-        <w:rPr>
-          <w:rFonts w:ascii="Consolas" w:eastAsia="Times New Roman" w:hAnsi="Consolas" w:cs="Times New Roman"/>
-          <w:color w:val="000000"/>
-          <w:sz w:val="18"/>
-          <w:szCs w:val="18"/>
-        </w:rPr>
-        <w:t>,</w:t>
-      </w:r>
-    </w:p>
-    <w:p>
-      <w:pPr>
-        <w:pStyle w:val="NoSpacing"/>
-        <w:rPr>
-          <w:rFonts w:ascii="Consolas" w:eastAsia="Times New Roman" w:hAnsi="Consolas" w:cs="Times New Roman"/>
-          <w:color w:val="000000"/>
-          <w:sz w:val="18"/>
-          <w:szCs w:val="18"/>
-        </w:rPr>
-      </w:pPr>
-      <w:r>
-        <w:rPr>
-          <w:rFonts w:ascii="Consolas" w:eastAsia="Times New Roman" w:hAnsi="Consolas" w:cs="Times New Roman"/>
-          <w:color w:val="000000"/>
-          <w:sz w:val="18"/>
-          <w:szCs w:val="18"/>
-        </w:rPr>
-        <w:t>    </w:t>
-      </w:r>
-      <w:r>
-        <w:rPr>
-          <w:rFonts w:ascii="Consolas" w:eastAsia="Times New Roman" w:hAnsi="Consolas" w:cs="Times New Roman"/>
-          <w:color w:val="A31515"/>
-          <w:sz w:val="18"/>
-          <w:szCs w:val="18"/>
-        </w:rPr>
-        <w:t>"</w:t>
-      </w:r>
-      <w:proofErr w:type="spellStart"/>
-      <w:r>
-        <w:rPr>
-          <w:rFonts w:ascii="Consolas" w:eastAsia="Times New Roman" w:hAnsi="Consolas" w:cs="Times New Roman"/>
-          <w:color w:val="A31515"/>
-          <w:sz w:val="18"/>
-          <w:szCs w:val="18"/>
-        </w:rPr>
-        <w:t>BookAuthor</w:t>
-      </w:r>
-      <w:proofErr w:type="spellEnd"/>
-      <w:r>
-        <w:rPr>
-          <w:rFonts w:ascii="Consolas" w:eastAsia="Times New Roman" w:hAnsi="Consolas" w:cs="Times New Roman"/>
-          <w:color w:val="A31515"/>
-          <w:sz w:val="18"/>
-          <w:szCs w:val="18"/>
-        </w:rPr>
-        <w:t>"</w:t>
-      </w:r>
-      <w:r>
-        <w:rPr>
-          <w:rFonts w:ascii="Consolas" w:eastAsia="Times New Roman" w:hAnsi="Consolas" w:cs="Times New Roman"/>
-          <w:color w:val="000000"/>
-          <w:sz w:val="18"/>
-          <w:szCs w:val="18"/>
-        </w:rPr>
-        <w:t>: </w:t>
-      </w:r>
-      <w:r>
-        <w:rPr>
-          <w:rFonts w:ascii="Consolas" w:eastAsia="Times New Roman" w:hAnsi="Consolas" w:cs="Times New Roman"/>
-          <w:color w:val="0451A5"/>
-          <w:sz w:val="18"/>
-          <w:szCs w:val="18"/>
-        </w:rPr>
-        <w:t>"773f97d5-0fdd-42a0-973f-b8cf7a864265"</w:t>
-      </w:r>
-    </w:p>
-    <w:p>
-      <w:pPr>
-        <w:pStyle w:val="NoSpacing"/>
-        <w:rPr>
-          <w:rFonts w:ascii="Consolas" w:eastAsia="Times New Roman" w:hAnsi="Consolas" w:cs="Times New Roman"/>
-          <w:color w:val="000000"/>
-          <w:sz w:val="18"/>
-          <w:szCs w:val="18"/>
-        </w:rPr>
-      </w:pPr>
-      <w:r>
-        <w:rPr>
-          <w:rFonts w:ascii="Consolas" w:eastAsia="Times New Roman" w:hAnsi="Consolas" w:cs="Times New Roman"/>
-          <w:color w:val="000000"/>
-          <w:sz w:val="18"/>
-          <w:szCs w:val="18"/>
-        </w:rPr>
-        <w:t>}</w:t>
-      </w:r>
-    </w:p>
-    <w:p>
-      <w:pPr>
-        <w:pStyle w:val="NoSpacing"/>
-        <w:rPr>
-          <w:lang w:val="es-419"/>
-        </w:rPr>
-      </w:pPr>
-      <w:bookmarkStart w:id="0" w:name="_GoBack"/>
+      <w:proofErr w:type="gramEnd"/>
+      <w:r>
+        <w:t xml:space="preserve"> run –d –hostname rabbit-server</w:t>
+      </w:r>
+      <w:r>
+        <w:t xml:space="preserve"> –name rabbit-web –p 56789:</w:t>
+      </w:r>
+      <w:r>
+        <w:t xml:space="preserve"> </w:t>
+      </w:r>
+      <w:r>
+        <w:t>56789</w:t>
+      </w:r>
+      <w:r>
+        <w:t xml:space="preserve"> rabbitmq:3-management</w:t>
+      </w:r>
       <w:bookmarkEnd w:id="0"/>
     </w:p>
     <w:sectPr>

</xml_diff>